<commit_message>
Added styles to login
</commit_message>
<xml_diff>
--- a/public/resolucion-Ex-Post.docx
+++ b/public/resolucion-Ex-Post.docx
@@ -290,8 +290,6 @@
         </w:rPr>
         <w:t xml:space="preserve"> </w:t>
       </w:r>
-      <w:bookmarkStart w:id="0" w:name="_GoBack"/>
-      <w:bookmarkEnd w:id="0"/>
       <w:r>
         <w:rPr>
           <w:rFonts w:ascii="Arial Narrow" w:hAnsi="Arial Narrow" w:cs="Arial"/>
@@ -469,11 +467,60 @@
           <w:sz w:val="22"/>
           <w:szCs w:val="22"/>
         </w:rPr>
+        <w:fldChar w:fldCharType="end"/>
+      </w:r>
+      <w:r>
+        <w:rPr>
+          <w:rFonts w:ascii="Arial Narrow" w:hAnsi="Arial Narrow" w:cs="Arial"/>
+          <w:sz w:val="22"/>
+          <w:szCs w:val="22"/>
+        </w:rPr>
+        <w:t xml:space="preserve"> </w:t>
+      </w:r>
+      <w:r>
+        <w:rPr>
+          <w:rFonts w:ascii="Arial Narrow" w:hAnsi="Arial Narrow" w:cs="Arial"/>
+          <w:sz w:val="22"/>
+          <w:szCs w:val="22"/>
+        </w:rPr>
+        <w:t xml:space="preserve"> </w:t>
+      </w:r>
+      <w:r>
+        <w:rPr>
+          <w:rFonts w:ascii="Arial Narrow" w:hAnsi="Arial Narrow" w:cs="Arial"/>
+          <w:sz w:val="22"/>
+          <w:szCs w:val="22"/>
+        </w:rPr>
+        <w:fldChar w:fldCharType="begin"/>
+      </w:r>
+      <w:r>
+        <w:rPr>
+          <w:rFonts w:ascii="Arial Narrow" w:hAnsi="Arial Narrow" w:cs="Arial"/>
+          <w:sz w:val="22"/>
+          <w:szCs w:val="22"/>
+        </w:rPr>
+        <w:instrText xml:space="preserve"> MERGEFIELD  =DIRECCION \* MERGEFORMAT </w:instrText>
+      </w:r>
+      <w:r>
+        <w:rPr>
+          <w:rFonts w:ascii="Arial Narrow" w:hAnsi="Arial Narrow" w:cs="Arial"/>
+          <w:sz w:val="22"/>
+          <w:szCs w:val="22"/>
+        </w:rPr>
         <w:fldChar w:fldCharType="separate"/>
       </w:r>
       <w:r>
         <w:rPr>
           <w:rFonts w:ascii="Arial Narrow" w:hAnsi="Arial Narrow" w:cs="Arial"/>
+          <w:noProof/>
+          <w:sz w:val="22"/>
+          <w:szCs w:val="22"/>
+        </w:rPr>
+        <w:t>«=DIRECCION»</w:t>
+      </w:r>
+      <w:r>
+        <w:rPr>
+          <w:rFonts w:ascii="Arial Narrow" w:hAnsi="Arial Narrow" w:cs="Arial"/>
           <w:sz w:val="22"/>
           <w:szCs w:val="22"/>
         </w:rPr>
@@ -485,22 +532,6 @@
           <w:sz w:val="22"/>
           <w:szCs w:val="22"/>
         </w:rPr>
-        <w:t xml:space="preserve"> </w:t>
-      </w:r>
-      <w:r>
-        <w:rPr>
-          <w:rFonts w:ascii="Arial Narrow" w:hAnsi="Arial Narrow" w:cs="Arial"/>
-          <w:sz w:val="22"/>
-          <w:szCs w:val="22"/>
-        </w:rPr>
-        <w:t xml:space="preserve"> </w:t>
-      </w:r>
-      <w:r>
-        <w:rPr>
-          <w:rFonts w:ascii="Arial Narrow" w:hAnsi="Arial Narrow" w:cs="Arial"/>
-          <w:sz w:val="22"/>
-          <w:szCs w:val="22"/>
-        </w:rPr>
         <w:fldChar w:fldCharType="begin"/>
       </w:r>
       <w:r>
@@ -509,56 +540,7 @@
           <w:sz w:val="22"/>
           <w:szCs w:val="22"/>
         </w:rPr>
-        <w:instrText xml:space="preserve"> MERGEFIELD  =DIRECCION \* MERGEFORMAT </w:instrText>
-      </w:r>
-      <w:r>
-        <w:rPr>
-          <w:rFonts w:ascii="Arial Narrow" w:hAnsi="Arial Narrow" w:cs="Arial"/>
-          <w:sz w:val="22"/>
-          <w:szCs w:val="22"/>
-        </w:rPr>
-        <w:fldChar w:fldCharType="separate"/>
-      </w:r>
-      <w:r>
-        <w:rPr>
-          <w:rFonts w:ascii="Arial Narrow" w:hAnsi="Arial Narrow" w:cs="Arial"/>
-          <w:noProof/>
-          <w:sz w:val="22"/>
-          <w:szCs w:val="22"/>
-        </w:rPr>
-        <w:t>«=DIRECCION»</w:t>
-      </w:r>
-      <w:r>
-        <w:rPr>
-          <w:rFonts w:ascii="Arial Narrow" w:hAnsi="Arial Narrow" w:cs="Arial"/>
-          <w:sz w:val="22"/>
-          <w:szCs w:val="22"/>
-        </w:rPr>
-        <w:fldChar w:fldCharType="end"/>
-      </w:r>
-      <w:r>
-        <w:rPr>
-          <w:rFonts w:ascii="Arial Narrow" w:hAnsi="Arial Narrow" w:cs="Arial"/>
-          <w:sz w:val="22"/>
-          <w:szCs w:val="22"/>
-        </w:rPr>
-        <w:fldChar w:fldCharType="begin"/>
-      </w:r>
-      <w:r>
-        <w:rPr>
-          <w:rFonts w:ascii="Arial Narrow" w:hAnsi="Arial Narrow" w:cs="Arial"/>
-          <w:sz w:val="22"/>
-          <w:szCs w:val="22"/>
-        </w:rPr>
         <w:instrText xml:space="preserve"> MERGEFIELD DIRECCION </w:instrText>
-      </w:r>
-      <w:r>
-        <w:rPr>
-          <w:rFonts w:ascii="Arial Narrow" w:hAnsi="Arial Narrow" w:cs="Arial"/>
-          <w:sz w:val="22"/>
-          <w:szCs w:val="22"/>
-        </w:rPr>
-        <w:fldChar w:fldCharType="separate"/>
       </w:r>
       <w:r>
         <w:rPr>
@@ -1158,11 +1140,60 @@
           <w:sz w:val="22"/>
           <w:szCs w:val="22"/>
         </w:rPr>
+        <w:fldChar w:fldCharType="end"/>
+      </w:r>
+      <w:r>
+        <w:rPr>
+          <w:rFonts w:ascii="Arial Narrow" w:hAnsi="Arial Narrow" w:cs="Arial"/>
+          <w:sz w:val="22"/>
+          <w:szCs w:val="22"/>
+        </w:rPr>
+        <w:t>, Representante Legal del establecimiento denominado</w:t>
+      </w:r>
+      <w:r>
+        <w:rPr>
+          <w:rFonts w:ascii="Arial Narrow" w:hAnsi="Arial Narrow" w:cs="Arial"/>
+          <w:sz w:val="22"/>
+          <w:szCs w:val="22"/>
+        </w:rPr>
+        <w:t xml:space="preserve"> </w:t>
+      </w:r>
+      <w:r>
+        <w:rPr>
+          <w:rFonts w:ascii="Arial Narrow" w:hAnsi="Arial Narrow" w:cs="Arial"/>
+          <w:sz w:val="22"/>
+          <w:szCs w:val="22"/>
+        </w:rPr>
+        <w:fldChar w:fldCharType="begin"/>
+      </w:r>
+      <w:r>
+        <w:rPr>
+          <w:rFonts w:ascii="Arial Narrow" w:hAnsi="Arial Narrow" w:cs="Arial"/>
+          <w:sz w:val="22"/>
+          <w:szCs w:val="22"/>
+        </w:rPr>
+        <w:instrText xml:space="preserve"> MERGEFIELD  =NOMBRE \* MERGEFORMAT </w:instrText>
+      </w:r>
+      <w:r>
+        <w:rPr>
+          <w:rFonts w:ascii="Arial Narrow" w:hAnsi="Arial Narrow" w:cs="Arial"/>
+          <w:sz w:val="22"/>
+          <w:szCs w:val="22"/>
+        </w:rPr>
         <w:fldChar w:fldCharType="separate"/>
       </w:r>
       <w:r>
         <w:rPr>
           <w:rFonts w:ascii="Arial Narrow" w:hAnsi="Arial Narrow" w:cs="Arial"/>
+          <w:noProof/>
+          <w:sz w:val="22"/>
+          <w:szCs w:val="22"/>
+        </w:rPr>
+        <w:t>«=NOMBRE»</w:t>
+      </w:r>
+      <w:r>
+        <w:rPr>
+          <w:rFonts w:ascii="Arial Narrow" w:hAnsi="Arial Narrow" w:cs="Arial"/>
           <w:sz w:val="22"/>
           <w:szCs w:val="22"/>
         </w:rPr>
@@ -1174,15 +1205,7 @@
           <w:sz w:val="22"/>
           <w:szCs w:val="22"/>
         </w:rPr>
-        <w:t>, Representante Legal del establecimiento denominado</w:t>
-      </w:r>
-      <w:r>
-        <w:rPr>
-          <w:rFonts w:ascii="Arial Narrow" w:hAnsi="Arial Narrow" w:cs="Arial"/>
-          <w:sz w:val="22"/>
-          <w:szCs w:val="22"/>
-        </w:rPr>
-        <w:t xml:space="preserve"> </w:t>
+        <w:t xml:space="preserve">, ubicado en </w:t>
       </w:r>
       <w:r>
         <w:rPr>
@@ -1198,7 +1221,7 @@
           <w:sz w:val="22"/>
           <w:szCs w:val="22"/>
         </w:rPr>
-        <w:instrText xml:space="preserve"> MERGEFIELD  =NOMBRE \* MERGEFORMAT </w:instrText>
+        <w:instrText xml:space="preserve"> MERGEFIELD  =AVJRPASAJE \* MERGEFORMAT </w:instrText>
       </w:r>
       <w:r>
         <w:rPr>
@@ -1215,7 +1238,7 @@
           <w:sz w:val="22"/>
           <w:szCs w:val="22"/>
         </w:rPr>
-        <w:t>«=NOMBRE»</w:t>
+        <w:t>«=AVJRPASAJE»</w:t>
       </w:r>
       <w:r>
         <w:rPr>
@@ -1231,14 +1254,6 @@
           <w:sz w:val="22"/>
           <w:szCs w:val="22"/>
         </w:rPr>
-        <w:t xml:space="preserve">, ubicado en </w:t>
-      </w:r>
-      <w:r>
-        <w:rPr>
-          <w:rFonts w:ascii="Arial Narrow" w:hAnsi="Arial Narrow" w:cs="Arial"/>
-          <w:sz w:val="22"/>
-          <w:szCs w:val="22"/>
-        </w:rPr>
         <w:fldChar w:fldCharType="begin"/>
       </w:r>
       <w:r>
@@ -1247,56 +1262,7 @@
           <w:sz w:val="22"/>
           <w:szCs w:val="22"/>
         </w:rPr>
-        <w:instrText xml:space="preserve"> MERGEFIELD  =AVJRPASAJE \* MERGEFORMAT </w:instrText>
-      </w:r>
-      <w:r>
-        <w:rPr>
-          <w:rFonts w:ascii="Arial Narrow" w:hAnsi="Arial Narrow" w:cs="Arial"/>
-          <w:sz w:val="22"/>
-          <w:szCs w:val="22"/>
-        </w:rPr>
-        <w:fldChar w:fldCharType="separate"/>
-      </w:r>
-      <w:r>
-        <w:rPr>
-          <w:rFonts w:ascii="Arial Narrow" w:hAnsi="Arial Narrow" w:cs="Arial"/>
-          <w:noProof/>
-          <w:sz w:val="22"/>
-          <w:szCs w:val="22"/>
-        </w:rPr>
-        <w:t>«=AVJRPASAJE»</w:t>
-      </w:r>
-      <w:r>
-        <w:rPr>
-          <w:rFonts w:ascii="Arial Narrow" w:hAnsi="Arial Narrow" w:cs="Arial"/>
-          <w:sz w:val="22"/>
-          <w:szCs w:val="22"/>
-        </w:rPr>
-        <w:fldChar w:fldCharType="end"/>
-      </w:r>
-      <w:r>
-        <w:rPr>
-          <w:rFonts w:ascii="Arial Narrow" w:hAnsi="Arial Narrow" w:cs="Arial"/>
-          <w:sz w:val="22"/>
-          <w:szCs w:val="22"/>
-        </w:rPr>
-        <w:fldChar w:fldCharType="begin"/>
-      </w:r>
-      <w:r>
-        <w:rPr>
-          <w:rFonts w:ascii="Arial Narrow" w:hAnsi="Arial Narrow" w:cs="Arial"/>
-          <w:sz w:val="22"/>
-          <w:szCs w:val="22"/>
-        </w:rPr>
         <w:instrText xml:space="preserve"> MERGEFIELD AVJRPASAJE </w:instrText>
-      </w:r>
-      <w:r>
-        <w:rPr>
-          <w:rFonts w:ascii="Arial Narrow" w:hAnsi="Arial Narrow" w:cs="Arial"/>
-          <w:sz w:val="22"/>
-          <w:szCs w:val="22"/>
-        </w:rPr>
-        <w:fldChar w:fldCharType="separate"/>
       </w:r>
       <w:r>
         <w:rPr>
@@ -1515,7 +1481,7 @@
           <w:sz w:val="22"/>
           <w:szCs w:val="22"/>
         </w:rPr>
-        <w:instrText xml:space="preserve"> MERGEFIELD  =FECHA_DE_INSPECCION» \* MERGEFORMAT </w:instrText>
+        <w:instrText xml:space="preserve"> MERGEFIELD  =FECHA_DE_INSPECCION \* MERGEFORMAT </w:instrText>
       </w:r>
       <w:r>
         <w:rPr>
@@ -1565,14 +1531,6 @@
           <w:szCs w:val="22"/>
         </w:rPr>
         <w:instrText xml:space="preserve"> MERGEFIELD del_prresente_año </w:instrText>
-      </w:r>
-      <w:r>
-        <w:rPr>
-          <w:rFonts w:ascii="Arial Narrow" w:hAnsi="Arial Narrow" w:cs="Arial"/>
-          <w:sz w:val="22"/>
-          <w:szCs w:val="22"/>
-        </w:rPr>
-        <w:fldChar w:fldCharType="separate"/>
       </w:r>
       <w:r>
         <w:rPr>
@@ -1946,7 +1904,16 @@
           <w:sz w:val="22"/>
           <w:szCs w:val="22"/>
         </w:rPr>
-        <w:t xml:space="preserve">ARTÍCULO PRIMERO.- </w:t>
+        <w:t>ARTÍCULO PRIMERO.-</w:t>
+      </w:r>
+      <w:r>
+        <w:rPr>
+          <w:rFonts w:ascii="Arial Narrow" w:hAnsi="Arial Narrow" w:cs="Arial"/>
+          <w:b/>
+          <w:sz w:val="22"/>
+          <w:szCs w:val="22"/>
+        </w:rPr>
+        <w:t xml:space="preserve"> </w:t>
       </w:r>
       <w:r>
         <w:rPr>
@@ -1964,7 +1931,7 @@
           <w:sz w:val="22"/>
           <w:szCs w:val="22"/>
         </w:rPr>
-        <w:instrText xml:space="preserve"> MERGEFIELD disponer </w:instrText>
+        <w:instrText xml:space="preserve"> MERGEFIELD =disponer \* MERGEFORMAT </w:instrText>
       </w:r>
       <w:r>
         <w:rPr>
@@ -1983,7 +1950,7 @@
           <w:sz w:val="22"/>
           <w:szCs w:val="22"/>
         </w:rPr>
-        <w:t>«disponer»</w:t>
+        <w:t>«=disponer»</w:t>
       </w:r>
       <w:r>
         <w:rPr>
@@ -2099,11 +2066,60 @@
           <w:sz w:val="22"/>
           <w:szCs w:val="22"/>
         </w:rPr>
+        <w:fldChar w:fldCharType="end"/>
+      </w:r>
+      <w:r>
+        <w:rPr>
+          <w:rFonts w:ascii="Arial Narrow" w:hAnsi="Arial Narrow" w:cs="Arial"/>
+          <w:sz w:val="22"/>
+          <w:szCs w:val="22"/>
+        </w:rPr>
+        <w:t xml:space="preserve"> </w:t>
+      </w:r>
+      <w:r>
+        <w:rPr>
+          <w:rFonts w:ascii="Arial Narrow" w:hAnsi="Arial Narrow" w:cs="Arial"/>
+          <w:sz w:val="22"/>
+          <w:szCs w:val="22"/>
+        </w:rPr>
+        <w:t xml:space="preserve"> </w:t>
+      </w:r>
+      <w:r>
+        <w:rPr>
+          <w:rFonts w:ascii="Arial Narrow" w:hAnsi="Arial Narrow" w:cs="Arial"/>
+          <w:sz w:val="22"/>
+          <w:szCs w:val="22"/>
+        </w:rPr>
+        <w:fldChar w:fldCharType="begin"/>
+      </w:r>
+      <w:r>
+        <w:rPr>
+          <w:rFonts w:ascii="Arial Narrow" w:hAnsi="Arial Narrow" w:cs="Arial"/>
+          <w:sz w:val="22"/>
+          <w:szCs w:val="22"/>
+        </w:rPr>
+        <w:instrText xml:space="preserve"> MERGEFIELD  =sr_o_sra \* MERGEFORMAT </w:instrText>
+      </w:r>
+      <w:r>
+        <w:rPr>
+          <w:rFonts w:ascii="Arial Narrow" w:hAnsi="Arial Narrow" w:cs="Arial"/>
+          <w:sz w:val="22"/>
+          <w:szCs w:val="22"/>
+        </w:rPr>
         <w:fldChar w:fldCharType="separate"/>
       </w:r>
       <w:r>
         <w:rPr>
           <w:rFonts w:ascii="Arial Narrow" w:hAnsi="Arial Narrow" w:cs="Arial"/>
+          <w:noProof/>
+          <w:sz w:val="22"/>
+          <w:szCs w:val="22"/>
+        </w:rPr>
+        <w:t>«=sr_o_sra»</w:t>
+      </w:r>
+      <w:r>
+        <w:rPr>
+          <w:rFonts w:ascii="Arial Narrow" w:hAnsi="Arial Narrow" w:cs="Arial"/>
           <w:sz w:val="22"/>
           <w:szCs w:val="22"/>
         </w:rPr>
@@ -2117,6 +2133,8 @@
         </w:rPr>
         <w:t xml:space="preserve"> </w:t>
       </w:r>
+      <w:bookmarkStart w:id="0" w:name="_GoBack"/>
+      <w:bookmarkEnd w:id="0"/>
       <w:r>
         <w:rPr>
           <w:rFonts w:ascii="Arial Narrow" w:hAnsi="Arial Narrow" w:cs="Arial"/>
@@ -2131,7 +2149,7 @@
           <w:sz w:val="22"/>
           <w:szCs w:val="22"/>
         </w:rPr>
-        <w:instrText xml:space="preserve"> MERGEFIELD  =sr_o_sra» \* MERGEFORMAT </w:instrText>
+        <w:instrText xml:space="preserve"> MERGEFIELD  =APELLIDOS_Y_NOMBRES_O_RAZON_SOCIAL_ \* MERGEFORMAT </w:instrText>
       </w:r>
       <w:r>
         <w:rPr>
@@ -2148,7 +2166,7 @@
           <w:sz w:val="22"/>
           <w:szCs w:val="22"/>
         </w:rPr>
-        <w:t>«=sr_o_sra»</w:t>
+        <w:t>«=APELLIDOS_Y_NOMBRES_O_RAZON_SOCIAL_»</w:t>
       </w:r>
       <w:r>
         <w:rPr>
@@ -2164,22 +2182,6 @@
           <w:sz w:val="22"/>
           <w:szCs w:val="22"/>
         </w:rPr>
-        <w:t xml:space="preserve"> </w:t>
-      </w:r>
-      <w:r>
-        <w:rPr>
-          <w:rFonts w:ascii="Arial Narrow" w:hAnsi="Arial Narrow" w:cs="Arial"/>
-          <w:sz w:val="22"/>
-          <w:szCs w:val="22"/>
-        </w:rPr>
-        <w:t xml:space="preserve"> </w:t>
-      </w:r>
-      <w:r>
-        <w:rPr>
-          <w:rFonts w:ascii="Arial Narrow" w:hAnsi="Arial Narrow" w:cs="Arial"/>
-          <w:sz w:val="22"/>
-          <w:szCs w:val="22"/>
-        </w:rPr>
         <w:fldChar w:fldCharType="begin"/>
       </w:r>
       <w:r>
@@ -2188,56 +2190,7 @@
           <w:sz w:val="22"/>
           <w:szCs w:val="22"/>
         </w:rPr>
-        <w:instrText xml:space="preserve"> MERGEFIELD  =APELLIDOS_Y_NOMBRES_O_RAZON_SOCIAL_ \* MERGEFORMAT </w:instrText>
-      </w:r>
-      <w:r>
-        <w:rPr>
-          <w:rFonts w:ascii="Arial Narrow" w:hAnsi="Arial Narrow" w:cs="Arial"/>
-          <w:sz w:val="22"/>
-          <w:szCs w:val="22"/>
-        </w:rPr>
-        <w:fldChar w:fldCharType="separate"/>
-      </w:r>
-      <w:r>
-        <w:rPr>
-          <w:rFonts w:ascii="Arial Narrow" w:hAnsi="Arial Narrow" w:cs="Arial"/>
-          <w:noProof/>
-          <w:sz w:val="22"/>
-          <w:szCs w:val="22"/>
-        </w:rPr>
-        <w:t>«=APELLIDOS_Y_NOMBRES_O_RAZON_SOCIAL_»</w:t>
-      </w:r>
-      <w:r>
-        <w:rPr>
-          <w:rFonts w:ascii="Arial Narrow" w:hAnsi="Arial Narrow" w:cs="Arial"/>
-          <w:sz w:val="22"/>
-          <w:szCs w:val="22"/>
-        </w:rPr>
-        <w:fldChar w:fldCharType="end"/>
-      </w:r>
-      <w:r>
-        <w:rPr>
-          <w:rFonts w:ascii="Arial Narrow" w:hAnsi="Arial Narrow" w:cs="Arial"/>
-          <w:sz w:val="22"/>
-          <w:szCs w:val="22"/>
-        </w:rPr>
-        <w:fldChar w:fldCharType="begin"/>
-      </w:r>
-      <w:r>
-        <w:rPr>
-          <w:rFonts w:ascii="Arial Narrow" w:hAnsi="Arial Narrow" w:cs="Arial"/>
-          <w:sz w:val="22"/>
-          <w:szCs w:val="22"/>
-        </w:rPr>
         <w:instrText xml:space="preserve"> MERGEFIELD APELLIDOS_Y_NOMBRES_O_RAZON_SOCIAL_ </w:instrText>
-      </w:r>
-      <w:r>
-        <w:rPr>
-          <w:rFonts w:ascii="Arial Narrow" w:hAnsi="Arial Narrow" w:cs="Arial"/>
-          <w:sz w:val="22"/>
-          <w:szCs w:val="22"/>
-        </w:rPr>
-        <w:fldChar w:fldCharType="separate"/>
       </w:r>
       <w:r>
         <w:rPr>
@@ -2580,7 +2533,7 @@
           <w:sz w:val="22"/>
           <w:szCs w:val="22"/>
         </w:rPr>
-        <w:instrText xml:space="preserve"> MERGEFIELD  CUMPLE_01 \* MERGEFORMAT </w:instrText>
+        <w:instrText xml:space="preserve"> MERGEFIELD  =CUMPLE_01 \* MERGEFORMAT </w:instrText>
       </w:r>
       <w:r>
         <w:rPr>
@@ -2597,7 +2550,7 @@
           <w:sz w:val="22"/>
           <w:szCs w:val="22"/>
         </w:rPr>
-        <w:t>«CUMPLE_01»</w:t>
+        <w:t>«=CUMPLE_01»</w:t>
       </w:r>
       <w:r>
         <w:rPr>
@@ -4004,7 +3957,7 @@
 </file>
 
 <file path=customXml/itemProps1.xml><?xml version="1.0" encoding="utf-8"?>
-<ds:datastoreItem xmlns:ds="http://schemas.openxmlformats.org/officeDocument/2006/customXml" ds:itemID="{A28C7EC3-8D49-4808-8F3B-2BA0A8C92665}">
+<ds:datastoreItem xmlns:ds="http://schemas.openxmlformats.org/officeDocument/2006/customXml" ds:itemID="{66D7B55A-9CCD-4556-AD32-5B7CD3BC9461}">
   <ds:schemaRefs>
     <ds:schemaRef ds:uri="http://schemas.openxmlformats.org/officeDocument/2006/bibliography"/>
   </ds:schemaRefs>

</xml_diff>